<commit_message>
some typos and fixed error in user guide
</commit_message>
<xml_diff>
--- a/FinalReport/userguide/User guide.docx
+++ b/FinalReport/userguide/User guide.docx
@@ -12,6 +12,7 @@
         </w:rPr>
       </w:pPr>
       <w:bookmarkStart w:id="0" w:name="_GoBack"/>
+      <w:bookmarkEnd w:id="0"/>
       <w:r>
         <w:rPr>
           <w:color w:val="2F5496" w:themeColor="accent5" w:themeShade="BF"/>
@@ -71,7 +72,7 @@
           <w:r>
             <w:fldChar w:fldCharType="separate"/>
           </w:r>
-          <w:hyperlink w:anchor="_Toc355310433" w:history="1">
+          <w:hyperlink w:anchor="_Toc355349478" w:history="1">
             <w:r>
               <w:rPr>
                 <w:rStyle w:val="Hyperlink"/>
@@ -98,7 +99,7 @@
                 <w:noProof/>
                 <w:webHidden/>
               </w:rPr>
-              <w:instrText xml:space="preserve"> PAGEREF _Toc355310433 \h </w:instrText>
+              <w:instrText xml:space="preserve"> PAGEREF _Toc355349478 \h </w:instrText>
             </w:r>
             <w:r>
               <w:rPr>
@@ -140,7 +141,7 @@
               <w:noProof/>
             </w:rPr>
           </w:pPr>
-          <w:hyperlink w:anchor="_Toc355310434" w:history="1">
+          <w:hyperlink w:anchor="_Toc355349479" w:history="1">
             <w:r>
               <w:rPr>
                 <w:rStyle w:val="Hyperlink"/>
@@ -167,7 +168,7 @@
                 <w:noProof/>
                 <w:webHidden/>
               </w:rPr>
-              <w:instrText xml:space="preserve"> PAGEREF _Toc355310434 \h </w:instrText>
+              <w:instrText xml:space="preserve"> PAGEREF _Toc355349479 \h </w:instrText>
             </w:r>
             <w:r>
               <w:rPr>
@@ -209,7 +210,7 @@
               <w:noProof/>
             </w:rPr>
           </w:pPr>
-          <w:hyperlink w:anchor="_Toc355310435" w:history="1">
+          <w:hyperlink w:anchor="_Toc355349480" w:history="1">
             <w:r>
               <w:rPr>
                 <w:rStyle w:val="Hyperlink"/>
@@ -236,7 +237,7 @@
                 <w:noProof/>
                 <w:webHidden/>
               </w:rPr>
-              <w:instrText xml:space="preserve"> PAGEREF _Toc355310435 \h </w:instrText>
+              <w:instrText xml:space="preserve"> PAGEREF _Toc355349480 \h </w:instrText>
             </w:r>
             <w:r>
               <w:rPr>
@@ -278,7 +279,7 @@
               <w:noProof/>
             </w:rPr>
           </w:pPr>
-          <w:hyperlink w:anchor="_Toc355310436" w:history="1">
+          <w:hyperlink w:anchor="_Toc355349481" w:history="1">
             <w:r>
               <w:rPr>
                 <w:rStyle w:val="Hyperlink"/>
@@ -305,7 +306,7 @@
                 <w:noProof/>
                 <w:webHidden/>
               </w:rPr>
-              <w:instrText xml:space="preserve"> PAGEREF _Toc355310436 \h </w:instrText>
+              <w:instrText xml:space="preserve"> PAGEREF _Toc355349481 \h </w:instrText>
             </w:r>
             <w:r>
               <w:rPr>
@@ -347,7 +348,7 @@
               <w:noProof/>
             </w:rPr>
           </w:pPr>
-          <w:hyperlink w:anchor="_Toc355310437" w:history="1">
+          <w:hyperlink w:anchor="_Toc355349482" w:history="1">
             <w:r>
               <w:rPr>
                 <w:rStyle w:val="Hyperlink"/>
@@ -374,7 +375,7 @@
                 <w:noProof/>
                 <w:webHidden/>
               </w:rPr>
-              <w:instrText xml:space="preserve"> PAGEREF _Toc355310437 \h </w:instrText>
+              <w:instrText xml:space="preserve"> PAGEREF _Toc355349482 \h </w:instrText>
             </w:r>
             <w:r>
               <w:rPr>
@@ -416,7 +417,7 @@
               <w:noProof/>
             </w:rPr>
           </w:pPr>
-          <w:hyperlink w:anchor="_Toc355310438" w:history="1">
+          <w:hyperlink w:anchor="_Toc355349483" w:history="1">
             <w:r>
               <w:rPr>
                 <w:rStyle w:val="Hyperlink"/>
@@ -443,7 +444,7 @@
                 <w:noProof/>
                 <w:webHidden/>
               </w:rPr>
-              <w:instrText xml:space="preserve"> PAGEREF _Toc355310438 \h </w:instrText>
+              <w:instrText xml:space="preserve"> PAGEREF _Toc355349483 \h </w:instrText>
             </w:r>
             <w:r>
               <w:rPr>
@@ -464,6 +465,75 @@
                 <w:webHidden/>
               </w:rPr>
               <w:t>6</w:t>
+            </w:r>
+            <w:r>
+              <w:rPr>
+                <w:noProof/>
+                <w:webHidden/>
+              </w:rPr>
+              <w:fldChar w:fldCharType="end"/>
+            </w:r>
+          </w:hyperlink>
+        </w:p>
+        <w:p>
+          <w:pPr>
+            <w:pStyle w:val="TOC2"/>
+            <w:tabs>
+              <w:tab w:val="right" w:leader="dot" w:pos="8630"/>
+            </w:tabs>
+            <w:rPr>
+              <w:rFonts w:eastAsiaTheme="minorEastAsia"/>
+              <w:noProof/>
+            </w:rPr>
+          </w:pPr>
+          <w:hyperlink w:anchor="_Toc355349484" w:history="1">
+            <w:r>
+              <w:rPr>
+                <w:rStyle w:val="Hyperlink"/>
+                <w:noProof/>
+              </w:rPr>
+              <w:t>Status Mode</w:t>
+            </w:r>
+            <w:r>
+              <w:rPr>
+                <w:noProof/>
+                <w:webHidden/>
+              </w:rPr>
+              <w:tab/>
+            </w:r>
+            <w:r>
+              <w:rPr>
+                <w:noProof/>
+                <w:webHidden/>
+              </w:rPr>
+              <w:fldChar w:fldCharType="begin"/>
+            </w:r>
+            <w:r>
+              <w:rPr>
+                <w:noProof/>
+                <w:webHidden/>
+              </w:rPr>
+              <w:instrText xml:space="preserve"> PAGEREF _Toc355349484 \h </w:instrText>
+            </w:r>
+            <w:r>
+              <w:rPr>
+                <w:noProof/>
+                <w:webHidden/>
+              </w:rPr>
+            </w:r>
+            <w:r>
+              <w:rPr>
+                <w:noProof/>
+                <w:webHidden/>
+              </w:rPr>
+              <w:fldChar w:fldCharType="separate"/>
+            </w:r>
+            <w:r>
+              <w:rPr>
+                <w:noProof/>
+                <w:webHidden/>
+              </w:rPr>
+              <w:t>7</w:t>
             </w:r>
             <w:r>
               <w:rPr>
@@ -498,7 +568,7 @@
           <w:sz w:val="44"/>
         </w:rPr>
       </w:pPr>
-      <w:bookmarkStart w:id="1" w:name="_Toc355310433"/>
+      <w:bookmarkStart w:id="1" w:name="_Toc355349478"/>
       <w:r>
         <w:rPr>
           <w:sz w:val="44"/>
@@ -517,13 +587,23 @@
           <w:szCs w:val="28"/>
         </w:rPr>
       </w:pPr>
-      <w:r>
-        <w:rPr>
-          <w:rFonts w:asciiTheme="majorHAnsi" w:hAnsiTheme="majorHAnsi" w:cs="Times New Roman"/>
-          <w:sz w:val="28"/>
-          <w:szCs w:val="28"/>
-        </w:rPr>
-        <w:t>WaveSphere consists of two parts: the spheres (drifters) and the base station (computer).  The spheres need to have their batteries charged in order for the system to operate properly.</w:t>
+      <w:proofErr w:type="spellStart"/>
+      <w:r>
+        <w:rPr>
+          <w:rFonts w:asciiTheme="majorHAnsi" w:hAnsiTheme="majorHAnsi" w:cs="Times New Roman"/>
+          <w:sz w:val="28"/>
+          <w:szCs w:val="28"/>
+        </w:rPr>
+        <w:t>WaveSphere</w:t>
+      </w:r>
+      <w:proofErr w:type="spellEnd"/>
+      <w:r>
+        <w:rPr>
+          <w:rFonts w:asciiTheme="majorHAnsi" w:hAnsiTheme="majorHAnsi" w:cs="Times New Roman"/>
+          <w:sz w:val="28"/>
+          <w:szCs w:val="28"/>
+        </w:rPr>
+        <w:t xml:space="preserve"> consists of two parts: the spheres (drifters) and the base station (computer).  The spheres need to have their batteries charged in order for the system to operate properly.</w:t>
       </w:r>
       <w:r>
         <w:rPr>
@@ -555,7 +635,25 @@
           <w:sz w:val="28"/>
           <w:szCs w:val="28"/>
         </w:rPr>
-        <w:t xml:space="preserve">the system, first plug the Xbee </w:t>
+        <w:t xml:space="preserve">the system, first plug the </w:t>
+      </w:r>
+      <w:proofErr w:type="spellStart"/>
+      <w:r>
+        <w:rPr>
+          <w:rFonts w:asciiTheme="majorHAnsi" w:hAnsiTheme="majorHAnsi" w:cs="Times New Roman"/>
+          <w:sz w:val="28"/>
+          <w:szCs w:val="28"/>
+        </w:rPr>
+        <w:t>Xbee</w:t>
+      </w:r>
+      <w:proofErr w:type="spellEnd"/>
+      <w:r>
+        <w:rPr>
+          <w:rFonts w:asciiTheme="majorHAnsi" w:hAnsiTheme="majorHAnsi" w:cs="Times New Roman"/>
+          <w:sz w:val="28"/>
+          <w:szCs w:val="28"/>
+        </w:rPr>
+        <w:t xml:space="preserve"> </w:t>
       </w:r>
       <w:r>
         <w:rPr>
@@ -655,7 +753,25 @@
           <w:sz w:val="28"/>
           <w:szCs w:val="28"/>
         </w:rPr>
-        <w:t xml:space="preserve">.  You will need to select, from the list, the port associated with the Xbee. </w:t>
+        <w:t xml:space="preserve">.  You will need to select, from the list, the port associated with the </w:t>
+      </w:r>
+      <w:proofErr w:type="spellStart"/>
+      <w:r>
+        <w:rPr>
+          <w:rFonts w:asciiTheme="majorHAnsi" w:hAnsiTheme="majorHAnsi" w:cs="Times New Roman"/>
+          <w:sz w:val="28"/>
+          <w:szCs w:val="28"/>
+        </w:rPr>
+        <w:t>Xbee</w:t>
+      </w:r>
+      <w:proofErr w:type="spellEnd"/>
+      <w:r>
+        <w:rPr>
+          <w:rFonts w:asciiTheme="majorHAnsi" w:hAnsiTheme="majorHAnsi" w:cs="Times New Roman"/>
+          <w:sz w:val="28"/>
+          <w:szCs w:val="28"/>
+        </w:rPr>
+        <w:t xml:space="preserve">. </w:t>
       </w:r>
     </w:p>
     <w:p>
@@ -724,14 +840,27 @@
       <w:r>
         <w:t xml:space="preserve">Figure </w:t>
       </w:r>
-      <w:fldSimple w:instr=" SEQ Figure \* ARABIC ">
-        <w:r>
-          <w:rPr>
-            <w:noProof/>
-          </w:rPr>
-          <w:t>1</w:t>
-        </w:r>
-      </w:fldSimple>
+      <w:r>
+        <w:fldChar w:fldCharType="begin"/>
+      </w:r>
+      <w:r>
+        <w:instrText xml:space="preserve"> SEQ Figure \* ARABIC </w:instrText>
+      </w:r>
+      <w:r>
+        <w:fldChar w:fldCharType="separate"/>
+      </w:r>
+      <w:r>
+        <w:rPr>
+          <w:noProof/>
+        </w:rPr>
+        <w:t>1</w:t>
+      </w:r>
+      <w:r>
+        <w:rPr>
+          <w:noProof/>
+        </w:rPr>
+        <w:fldChar w:fldCharType="end"/>
+      </w:r>
       <w:bookmarkEnd w:id="2"/>
       <w:r>
         <w:t>: Main Window</w:t>
@@ -908,14 +1037,27 @@
       <w:r>
         <w:t xml:space="preserve">Figure </w:t>
       </w:r>
-      <w:fldSimple w:instr=" SEQ Figure \* ARABIC ">
-        <w:r>
-          <w:rPr>
-            <w:noProof/>
-          </w:rPr>
-          <w:t>2</w:t>
-        </w:r>
-      </w:fldSimple>
+      <w:r>
+        <w:fldChar w:fldCharType="begin"/>
+      </w:r>
+      <w:r>
+        <w:instrText xml:space="preserve"> SEQ Figure \* ARABIC </w:instrText>
+      </w:r>
+      <w:r>
+        <w:fldChar w:fldCharType="separate"/>
+      </w:r>
+      <w:r>
+        <w:rPr>
+          <w:noProof/>
+        </w:rPr>
+        <w:t>2</w:t>
+      </w:r>
+      <w:r>
+        <w:rPr>
+          <w:noProof/>
+        </w:rPr>
+        <w:fldChar w:fldCharType="end"/>
+      </w:r>
       <w:bookmarkEnd w:id="6"/>
       <w:r>
         <w:t>: Window without spheres</w:t>
@@ -1038,7 +1180,25 @@
           <w:sz w:val="28"/>
           <w:szCs w:val="28"/>
         </w:rPr>
-        <w:t xml:space="preserve"> appears.  The ID needs to be in the form XXX-XXXX, where Xs are one digit numbers (0-9)</w:t>
+        <w:t xml:space="preserve"> appears.  The ID needs to be in the form XXX-XXXX, where </w:t>
+      </w:r>
+      <w:proofErr w:type="spellStart"/>
+      <w:r>
+        <w:rPr>
+          <w:rFonts w:asciiTheme="majorHAnsi" w:hAnsiTheme="majorHAnsi" w:cs="Times New Roman"/>
+          <w:sz w:val="28"/>
+          <w:szCs w:val="28"/>
+        </w:rPr>
+        <w:t>Xs</w:t>
+      </w:r>
+      <w:proofErr w:type="spellEnd"/>
+      <w:r>
+        <w:rPr>
+          <w:rFonts w:asciiTheme="majorHAnsi" w:hAnsiTheme="majorHAnsi" w:cs="Times New Roman"/>
+          <w:sz w:val="28"/>
+          <w:szCs w:val="28"/>
+        </w:rPr>
+        <w:t xml:space="preserve"> are one digit numbers (0-9)</w:t>
       </w:r>
       <w:r>
         <w:rPr>
@@ -1186,14 +1346,27 @@
       <w:r>
         <w:t xml:space="preserve">Figure </w:t>
       </w:r>
-      <w:fldSimple w:instr=" SEQ Figure \* ARABIC ">
-        <w:r>
-          <w:rPr>
-            <w:noProof/>
-          </w:rPr>
-          <w:t>3</w:t>
-        </w:r>
-      </w:fldSimple>
+      <w:r>
+        <w:fldChar w:fldCharType="begin"/>
+      </w:r>
+      <w:r>
+        <w:instrText xml:space="preserve"> SEQ Figure \* ARABIC </w:instrText>
+      </w:r>
+      <w:r>
+        <w:fldChar w:fldCharType="separate"/>
+      </w:r>
+      <w:r>
+        <w:rPr>
+          <w:noProof/>
+        </w:rPr>
+        <w:t>3</w:t>
+      </w:r>
+      <w:r>
+        <w:rPr>
+          <w:noProof/>
+        </w:rPr>
+        <w:fldChar w:fldCharType="end"/>
+      </w:r>
       <w:bookmarkEnd w:id="10"/>
       <w:r>
         <w:t>: Add New Sphere blank</w:t>
@@ -1269,14 +1442,27 @@
       <w:r>
         <w:t xml:space="preserve">Figure </w:t>
       </w:r>
-      <w:fldSimple w:instr=" SEQ Figure \* ARABIC ">
-        <w:r>
-          <w:rPr>
-            <w:noProof/>
-          </w:rPr>
-          <w:t>4</w:t>
-        </w:r>
-      </w:fldSimple>
+      <w:r>
+        <w:fldChar w:fldCharType="begin"/>
+      </w:r>
+      <w:r>
+        <w:instrText xml:space="preserve"> SEQ Figure \* ARABIC </w:instrText>
+      </w:r>
+      <w:r>
+        <w:fldChar w:fldCharType="separate"/>
+      </w:r>
+      <w:r>
+        <w:rPr>
+          <w:noProof/>
+        </w:rPr>
+        <w:t>4</w:t>
+      </w:r>
+      <w:r>
+        <w:rPr>
+          <w:noProof/>
+        </w:rPr>
+        <w:fldChar w:fldCharType="end"/>
+      </w:r>
       <w:bookmarkEnd w:id="14"/>
       <w:r>
         <w:t>: Add New Sphere Example</w:t>
@@ -1450,14 +1636,27 @@
       <w:r>
         <w:t xml:space="preserve">Figure </w:t>
       </w:r>
-      <w:fldSimple w:instr=" SEQ Figure \* ARABIC ">
-        <w:r>
-          <w:rPr>
-            <w:noProof/>
-          </w:rPr>
-          <w:t>5</w:t>
-        </w:r>
-      </w:fldSimple>
+      <w:r>
+        <w:fldChar w:fldCharType="begin"/>
+      </w:r>
+      <w:r>
+        <w:instrText xml:space="preserve"> SEQ Figure \* ARABIC </w:instrText>
+      </w:r>
+      <w:r>
+        <w:fldChar w:fldCharType="separate"/>
+      </w:r>
+      <w:r>
+        <w:rPr>
+          <w:noProof/>
+        </w:rPr>
+        <w:t>5</w:t>
+      </w:r>
+      <w:r>
+        <w:rPr>
+          <w:noProof/>
+        </w:rPr>
+        <w:fldChar w:fldCharType="end"/>
+      </w:r>
       <w:bookmarkEnd w:id="18"/>
       <w:r>
         <w:t xml:space="preserve">: </w:t>
@@ -1508,7 +1707,7 @@
           <w:sz w:val="44"/>
         </w:rPr>
       </w:pPr>
-      <w:bookmarkStart w:id="22" w:name="_Toc355310434"/>
+      <w:bookmarkStart w:id="22" w:name="_Toc355349479"/>
       <w:r>
         <w:rPr>
           <w:sz w:val="44"/>
@@ -1521,7 +1720,7 @@
       <w:pPr>
         <w:pStyle w:val="Heading2"/>
       </w:pPr>
-      <w:bookmarkStart w:id="23" w:name="_Toc355310435"/>
+      <w:bookmarkStart w:id="23" w:name="_Toc355349480"/>
       <w:r>
         <w:t>Retrieval Mode</w:t>
       </w:r>
@@ -1683,14 +1882,27 @@
       <w:r>
         <w:t xml:space="preserve">Figure </w:t>
       </w:r>
-      <w:fldSimple w:instr=" SEQ Figure \* ARABIC ">
-        <w:r>
-          <w:rPr>
-            <w:noProof/>
-          </w:rPr>
-          <w:t>6</w:t>
-        </w:r>
-      </w:fldSimple>
+      <w:r>
+        <w:fldChar w:fldCharType="begin"/>
+      </w:r>
+      <w:r>
+        <w:instrText xml:space="preserve"> SEQ Figure \* ARABIC </w:instrText>
+      </w:r>
+      <w:r>
+        <w:fldChar w:fldCharType="separate"/>
+      </w:r>
+      <w:r>
+        <w:rPr>
+          <w:noProof/>
+        </w:rPr>
+        <w:t>6</w:t>
+      </w:r>
+      <w:r>
+        <w:rPr>
+          <w:noProof/>
+        </w:rPr>
+        <w:fldChar w:fldCharType="end"/>
+      </w:r>
       <w:bookmarkEnd w:id="24"/>
       <w:r>
         <w:t>: Save Dialog - Retrieval Mode</w:t>
@@ -1873,27 +2085,14 @@
       <w:r>
         <w:t xml:space="preserve">Figure </w:t>
       </w:r>
-      <w:r>
-        <w:fldChar w:fldCharType="begin"/>
-      </w:r>
-      <w:r>
-        <w:instrText xml:space="preserve"> SEQ Figure \* ARABIC </w:instrText>
-      </w:r>
-      <w:r>
-        <w:fldChar w:fldCharType="separate"/>
-      </w:r>
-      <w:r>
-        <w:rPr>
-          <w:noProof/>
-        </w:rPr>
-        <w:t>7</w:t>
-      </w:r>
-      <w:r>
-        <w:rPr>
-          <w:noProof/>
-        </w:rPr>
-        <w:fldChar w:fldCharType="end"/>
-      </w:r>
+      <w:fldSimple w:instr=" SEQ Figure \* ARABIC ">
+        <w:r>
+          <w:rPr>
+            <w:noProof/>
+          </w:rPr>
+          <w:t>7</w:t>
+        </w:r>
+      </w:fldSimple>
       <w:bookmarkEnd w:id="28"/>
       <w:r>
         <w:t>: File Saved</w:t>
@@ -1903,7 +2102,7 @@
       <w:pPr>
         <w:pStyle w:val="Heading2"/>
       </w:pPr>
-      <w:bookmarkStart w:id="29" w:name="_Toc355310436"/>
+      <w:bookmarkStart w:id="29" w:name="_Toc355349481"/>
       <w:r>
         <w:t>Sampling Mode</w:t>
       </w:r>
@@ -2084,14 +2283,27 @@
       <w:r>
         <w:t xml:space="preserve">Figure </w:t>
       </w:r>
-      <w:fldSimple w:instr=" SEQ Figure \* ARABIC ">
-        <w:r>
-          <w:rPr>
-            <w:noProof/>
-          </w:rPr>
-          <w:t>8</w:t>
-        </w:r>
-      </w:fldSimple>
+      <w:r>
+        <w:fldChar w:fldCharType="begin"/>
+      </w:r>
+      <w:r>
+        <w:instrText xml:space="preserve"> SEQ Figure \* ARABIC </w:instrText>
+      </w:r>
+      <w:r>
+        <w:fldChar w:fldCharType="separate"/>
+      </w:r>
+      <w:r>
+        <w:rPr>
+          <w:noProof/>
+        </w:rPr>
+        <w:t>8</w:t>
+      </w:r>
+      <w:r>
+        <w:rPr>
+          <w:noProof/>
+        </w:rPr>
+        <w:fldChar w:fldCharType="end"/>
+      </w:r>
       <w:bookmarkEnd w:id="30"/>
       <w:r>
         <w:t>: Sampling Mode</w:t>
@@ -2113,7 +2325,7 @@
       <w:pPr>
         <w:pStyle w:val="Heading2"/>
       </w:pPr>
-      <w:bookmarkStart w:id="34" w:name="_Toc355310437"/>
+      <w:bookmarkStart w:id="34" w:name="_Toc355349482"/>
       <w:r>
         <w:lastRenderedPageBreak/>
         <w:t>Locate Mode</w:t>
@@ -2276,14 +2488,27 @@
       <w:r>
         <w:t xml:space="preserve">Figure </w:t>
       </w:r>
-      <w:fldSimple w:instr=" SEQ Figure \* ARABIC ">
-        <w:r>
-          <w:rPr>
-            <w:noProof/>
-          </w:rPr>
-          <w:t>9</w:t>
-        </w:r>
-      </w:fldSimple>
+      <w:r>
+        <w:fldChar w:fldCharType="begin"/>
+      </w:r>
+      <w:r>
+        <w:instrText xml:space="preserve"> SEQ Figure \* ARABIC </w:instrText>
+      </w:r>
+      <w:r>
+        <w:fldChar w:fldCharType="separate"/>
+      </w:r>
+      <w:r>
+        <w:rPr>
+          <w:noProof/>
+        </w:rPr>
+        <w:t>9</w:t>
+      </w:r>
+      <w:r>
+        <w:rPr>
+          <w:noProof/>
+        </w:rPr>
+        <w:fldChar w:fldCharType="end"/>
+      </w:r>
       <w:bookmarkEnd w:id="35"/>
       <w:r>
         <w:t>: Locate Mode</w:t>
@@ -2403,7 +2628,7 @@
       <w:pPr>
         <w:pStyle w:val="Heading2"/>
       </w:pPr>
-      <w:bookmarkStart w:id="39" w:name="_Toc355310438"/>
+      <w:bookmarkStart w:id="39" w:name="_Toc355349483"/>
       <w:r>
         <w:t>Diagnostic Mode</w:t>
       </w:r>
@@ -2556,14 +2781,27 @@
       <w:r>
         <w:t xml:space="preserve">Figure </w:t>
       </w:r>
-      <w:fldSimple w:instr=" SEQ Figure \* ARABIC ">
-        <w:r>
-          <w:rPr>
-            <w:noProof/>
-          </w:rPr>
-          <w:t>10</w:t>
-        </w:r>
-      </w:fldSimple>
+      <w:r>
+        <w:fldChar w:fldCharType="begin"/>
+      </w:r>
+      <w:r>
+        <w:instrText xml:space="preserve"> SEQ Figure \* ARABIC </w:instrText>
+      </w:r>
+      <w:r>
+        <w:fldChar w:fldCharType="separate"/>
+      </w:r>
+      <w:r>
+        <w:rPr>
+          <w:noProof/>
+        </w:rPr>
+        <w:t>10</w:t>
+      </w:r>
+      <w:r>
+        <w:rPr>
+          <w:noProof/>
+        </w:rPr>
+        <w:fldChar w:fldCharType="end"/>
+      </w:r>
       <w:bookmarkEnd w:id="40"/>
       <w:r>
         <w:t>: Diagnostic Mode</w:t>
@@ -2572,20 +2810,13 @@
     </w:p>
     <w:p>
       <w:pPr>
-        <w:rPr>
-          <w:rFonts w:asciiTheme="majorHAnsi" w:hAnsiTheme="majorHAnsi" w:cs="Times New Roman"/>
-          <w:sz w:val="28"/>
-          <w:szCs w:val="28"/>
-        </w:rPr>
-      </w:pPr>
-      <w:r>
-        <w:rPr>
-          <w:rFonts w:asciiTheme="majorHAnsi" w:hAnsiTheme="majorHAnsi" w:cs="Times New Roman"/>
-          <w:sz w:val="28"/>
-          <w:szCs w:val="28"/>
-        </w:rPr>
-        <w:t>Status Mode:</w:t>
-      </w:r>
+        <w:pStyle w:val="Heading2"/>
+      </w:pPr>
+      <w:bookmarkStart w:id="42" w:name="_Toc355349484"/>
+      <w:r>
+        <w:t>Status Mode</w:t>
+      </w:r>
+      <w:bookmarkEnd w:id="42"/>
     </w:p>
     <w:p>
       <w:pPr>
@@ -2732,37 +2963,23 @@
         <w:pStyle w:val="Caption"/>
         <w:jc w:val="center"/>
       </w:pPr>
-      <w:bookmarkStart w:id="42" w:name="_Ref355287083"/>
+      <w:bookmarkStart w:id="43" w:name="_Ref355287083"/>
       <w:r>
         <w:t xml:space="preserve">Figure </w:t>
       </w:r>
-      <w:r>
-        <w:fldChar w:fldCharType="begin"/>
-      </w:r>
-      <w:r>
-        <w:instrText xml:space="preserve"> SEQ Figure \* ARABIC </w:instrText>
-      </w:r>
-      <w:r>
-        <w:fldChar w:fldCharType="separate"/>
-      </w:r>
-      <w:r>
-        <w:rPr>
-          <w:noProof/>
-        </w:rPr>
-        <w:t>11</w:t>
-      </w:r>
-      <w:r>
-        <w:rPr>
-          <w:noProof/>
-        </w:rPr>
-        <w:fldChar w:fldCharType="end"/>
-      </w:r>
-      <w:bookmarkEnd w:id="42"/>
+      <w:fldSimple w:instr=" SEQ Figure \* ARABIC ">
+        <w:r>
+          <w:rPr>
+            <w:noProof/>
+          </w:rPr>
+          <w:t>11</w:t>
+        </w:r>
+      </w:fldSimple>
+      <w:bookmarkEnd w:id="43"/>
       <w:r>
         <w:t>: Status Mode</w:t>
       </w:r>
     </w:p>
-    <w:bookmarkEnd w:id="0"/>
     <w:p>
       <w:pPr>
         <w:jc w:val="center"/>
@@ -4071,7 +4288,7 @@
 </file>
 
 <file path=customXml/itemProps1.xml><?xml version="1.0" encoding="utf-8"?>
-<ds:datastoreItem xmlns:ds="http://schemas.openxmlformats.org/officeDocument/2006/customXml" ds:itemID="{FD43ED54-07D7-4FB4-9101-CD9488D03FA5}">
+<ds:datastoreItem xmlns:ds="http://schemas.openxmlformats.org/officeDocument/2006/customXml" ds:itemID="{BCCB4CAB-C114-4676-9CF7-7A08ADB34548}">
   <ds:schemaRefs>
     <ds:schemaRef ds:uri="http://schemas.openxmlformats.org/officeDocument/2006/bibliography"/>
   </ds:schemaRefs>

</xml_diff>

<commit_message>
changed user guide page numbers
</commit_message>
<xml_diff>
--- a/FinalReport/userguide/User guide.docx
+++ b/FinalReport/userguide/User guide.docx
@@ -11,8 +11,6 @@
           <w:sz w:val="96"/>
         </w:rPr>
       </w:pPr>
-      <w:bookmarkStart w:id="0" w:name="_GoBack"/>
-      <w:bookmarkEnd w:id="0"/>
       <w:r>
         <w:rPr>
           <w:color w:val="2F5496" w:themeColor="accent5" w:themeShade="BF"/>
@@ -72,7 +70,7 @@
           <w:r>
             <w:fldChar w:fldCharType="separate"/>
           </w:r>
-          <w:hyperlink w:anchor="_Toc355349478" w:history="1">
+          <w:hyperlink w:anchor="_Toc355351481" w:history="1">
             <w:r>
               <w:rPr>
                 <w:rStyle w:val="Hyperlink"/>
@@ -99,7 +97,7 @@
                 <w:noProof/>
                 <w:webHidden/>
               </w:rPr>
-              <w:instrText xml:space="preserve"> PAGEREF _Toc355349478 \h </w:instrText>
+              <w:instrText xml:space="preserve"> PAGEREF _Toc355351481 \h </w:instrText>
             </w:r>
             <w:r>
               <w:rPr>
@@ -119,7 +117,7 @@
                 <w:noProof/>
                 <w:webHidden/>
               </w:rPr>
-              <w:t>1</w:t>
+              <w:t>3</w:t>
             </w:r>
             <w:r>
               <w:rPr>
@@ -141,7 +139,7 @@
               <w:noProof/>
             </w:rPr>
           </w:pPr>
-          <w:hyperlink w:anchor="_Toc355349479" w:history="1">
+          <w:hyperlink w:anchor="_Toc355351482" w:history="1">
             <w:r>
               <w:rPr>
                 <w:rStyle w:val="Hyperlink"/>
@@ -168,7 +166,7 @@
                 <w:noProof/>
                 <w:webHidden/>
               </w:rPr>
-              <w:instrText xml:space="preserve"> PAGEREF _Toc355349479 \h </w:instrText>
+              <w:instrText xml:space="preserve"> PAGEREF _Toc355351482 \h </w:instrText>
             </w:r>
             <w:r>
               <w:rPr>
@@ -188,7 +186,7 @@
                 <w:noProof/>
                 <w:webHidden/>
               </w:rPr>
-              <w:t>4</w:t>
+              <w:t>6</w:t>
             </w:r>
             <w:r>
               <w:rPr>
@@ -210,7 +208,7 @@
               <w:noProof/>
             </w:rPr>
           </w:pPr>
-          <w:hyperlink w:anchor="_Toc355349480" w:history="1">
+          <w:hyperlink w:anchor="_Toc355351483" w:history="1">
             <w:r>
               <w:rPr>
                 <w:rStyle w:val="Hyperlink"/>
@@ -237,7 +235,7 @@
                 <w:noProof/>
                 <w:webHidden/>
               </w:rPr>
-              <w:instrText xml:space="preserve"> PAGEREF _Toc355349480 \h </w:instrText>
+              <w:instrText xml:space="preserve"> PAGEREF _Toc355351483 \h </w:instrText>
             </w:r>
             <w:r>
               <w:rPr>
@@ -257,7 +255,7 @@
                 <w:noProof/>
                 <w:webHidden/>
               </w:rPr>
-              <w:t>4</w:t>
+              <w:t>6</w:t>
             </w:r>
             <w:r>
               <w:rPr>
@@ -279,7 +277,7 @@
               <w:noProof/>
             </w:rPr>
           </w:pPr>
-          <w:hyperlink w:anchor="_Toc355349481" w:history="1">
+          <w:hyperlink w:anchor="_Toc355351484" w:history="1">
             <w:r>
               <w:rPr>
                 <w:rStyle w:val="Hyperlink"/>
@@ -306,7 +304,7 @@
                 <w:noProof/>
                 <w:webHidden/>
               </w:rPr>
-              <w:instrText xml:space="preserve"> PAGEREF _Toc355349481 \h </w:instrText>
+              <w:instrText xml:space="preserve"> PAGEREF _Toc355351484 \h </w:instrText>
             </w:r>
             <w:r>
               <w:rPr>
@@ -326,7 +324,7 @@
                 <w:noProof/>
                 <w:webHidden/>
               </w:rPr>
-              <w:t>5</w:t>
+              <w:t>7</w:t>
             </w:r>
             <w:r>
               <w:rPr>
@@ -348,7 +346,7 @@
               <w:noProof/>
             </w:rPr>
           </w:pPr>
-          <w:hyperlink w:anchor="_Toc355349482" w:history="1">
+          <w:hyperlink w:anchor="_Toc355351485" w:history="1">
             <w:r>
               <w:rPr>
                 <w:rStyle w:val="Hyperlink"/>
@@ -375,7 +373,7 @@
                 <w:noProof/>
                 <w:webHidden/>
               </w:rPr>
-              <w:instrText xml:space="preserve"> PAGEREF _Toc355349482 \h </w:instrText>
+              <w:instrText xml:space="preserve"> PAGEREF _Toc355351485 \h </w:instrText>
             </w:r>
             <w:r>
               <w:rPr>
@@ -395,7 +393,7 @@
                 <w:noProof/>
                 <w:webHidden/>
               </w:rPr>
-              <w:t>6</w:t>
+              <w:t>8</w:t>
             </w:r>
             <w:r>
               <w:rPr>
@@ -417,7 +415,7 @@
               <w:noProof/>
             </w:rPr>
           </w:pPr>
-          <w:hyperlink w:anchor="_Toc355349483" w:history="1">
+          <w:hyperlink w:anchor="_Toc355351486" w:history="1">
             <w:r>
               <w:rPr>
                 <w:rStyle w:val="Hyperlink"/>
@@ -444,7 +442,7 @@
                 <w:noProof/>
                 <w:webHidden/>
               </w:rPr>
-              <w:instrText xml:space="preserve"> PAGEREF _Toc355349483 \h </w:instrText>
+              <w:instrText xml:space="preserve"> PAGEREF _Toc355351486 \h </w:instrText>
             </w:r>
             <w:r>
               <w:rPr>
@@ -464,7 +462,7 @@
                 <w:noProof/>
                 <w:webHidden/>
               </w:rPr>
-              <w:t>6</w:t>
+              <w:t>8</w:t>
             </w:r>
             <w:r>
               <w:rPr>
@@ -486,7 +484,7 @@
               <w:noProof/>
             </w:rPr>
           </w:pPr>
-          <w:hyperlink w:anchor="_Toc355349484" w:history="1">
+          <w:hyperlink w:anchor="_Toc355351487" w:history="1">
             <w:r>
               <w:rPr>
                 <w:rStyle w:val="Hyperlink"/>
@@ -513,7 +511,7 @@
                 <w:noProof/>
                 <w:webHidden/>
               </w:rPr>
-              <w:instrText xml:space="preserve"> PAGEREF _Toc355349484 \h </w:instrText>
+              <w:instrText xml:space="preserve"> PAGEREF _Toc355351487 \h </w:instrText>
             </w:r>
             <w:r>
               <w:rPr>
@@ -533,7 +531,7 @@
                 <w:noProof/>
                 <w:webHidden/>
               </w:rPr>
-              <w:t>7</w:t>
+              <w:t>9</w:t>
             </w:r>
             <w:r>
               <w:rPr>
@@ -560,6 +558,8 @@
       <w:r>
         <w:br w:type="page"/>
       </w:r>
+      <w:bookmarkStart w:id="0" w:name="_GoBack"/>
+      <w:bookmarkEnd w:id="0"/>
     </w:p>
     <w:p>
       <w:pPr>
@@ -568,7 +568,7 @@
           <w:sz w:val="44"/>
         </w:rPr>
       </w:pPr>
-      <w:bookmarkStart w:id="1" w:name="_Toc355349478"/>
+      <w:bookmarkStart w:id="1" w:name="_Toc355351481"/>
       <w:r>
         <w:rPr>
           <w:sz w:val="44"/>
@@ -840,27 +840,14 @@
       <w:r>
         <w:t xml:space="preserve">Figure </w:t>
       </w:r>
-      <w:r>
-        <w:fldChar w:fldCharType="begin"/>
-      </w:r>
-      <w:r>
-        <w:instrText xml:space="preserve"> SEQ Figure \* ARABIC </w:instrText>
-      </w:r>
-      <w:r>
-        <w:fldChar w:fldCharType="separate"/>
-      </w:r>
-      <w:r>
-        <w:rPr>
-          <w:noProof/>
-        </w:rPr>
-        <w:t>1</w:t>
-      </w:r>
-      <w:r>
-        <w:rPr>
-          <w:noProof/>
-        </w:rPr>
-        <w:fldChar w:fldCharType="end"/>
-      </w:r>
+      <w:fldSimple w:instr=" SEQ Figure \* ARABIC ">
+        <w:r>
+          <w:rPr>
+            <w:noProof/>
+          </w:rPr>
+          <w:t>1</w:t>
+        </w:r>
+      </w:fldSimple>
       <w:bookmarkEnd w:id="2"/>
       <w:r>
         <w:t>: Main Window</w:t>
@@ -1037,27 +1024,14 @@
       <w:r>
         <w:t xml:space="preserve">Figure </w:t>
       </w:r>
-      <w:r>
-        <w:fldChar w:fldCharType="begin"/>
-      </w:r>
-      <w:r>
-        <w:instrText xml:space="preserve"> SEQ Figure \* ARABIC </w:instrText>
-      </w:r>
-      <w:r>
-        <w:fldChar w:fldCharType="separate"/>
-      </w:r>
-      <w:r>
-        <w:rPr>
-          <w:noProof/>
-        </w:rPr>
-        <w:t>2</w:t>
-      </w:r>
-      <w:r>
-        <w:rPr>
-          <w:noProof/>
-        </w:rPr>
-        <w:fldChar w:fldCharType="end"/>
-      </w:r>
+      <w:fldSimple w:instr=" SEQ Figure \* ARABIC ">
+        <w:r>
+          <w:rPr>
+            <w:noProof/>
+          </w:rPr>
+          <w:t>2</w:t>
+        </w:r>
+      </w:fldSimple>
       <w:bookmarkEnd w:id="6"/>
       <w:r>
         <w:t>: Window without spheres</w:t>
@@ -1346,27 +1320,14 @@
       <w:r>
         <w:t xml:space="preserve">Figure </w:t>
       </w:r>
-      <w:r>
-        <w:fldChar w:fldCharType="begin"/>
-      </w:r>
-      <w:r>
-        <w:instrText xml:space="preserve"> SEQ Figure \* ARABIC </w:instrText>
-      </w:r>
-      <w:r>
-        <w:fldChar w:fldCharType="separate"/>
-      </w:r>
-      <w:r>
-        <w:rPr>
-          <w:noProof/>
-        </w:rPr>
-        <w:t>3</w:t>
-      </w:r>
-      <w:r>
-        <w:rPr>
-          <w:noProof/>
-        </w:rPr>
-        <w:fldChar w:fldCharType="end"/>
-      </w:r>
+      <w:fldSimple w:instr=" SEQ Figure \* ARABIC ">
+        <w:r>
+          <w:rPr>
+            <w:noProof/>
+          </w:rPr>
+          <w:t>3</w:t>
+        </w:r>
+      </w:fldSimple>
       <w:bookmarkEnd w:id="10"/>
       <w:r>
         <w:t>: Add New Sphere blank</w:t>
@@ -1442,27 +1403,14 @@
       <w:r>
         <w:t xml:space="preserve">Figure </w:t>
       </w:r>
-      <w:r>
-        <w:fldChar w:fldCharType="begin"/>
-      </w:r>
-      <w:r>
-        <w:instrText xml:space="preserve"> SEQ Figure \* ARABIC </w:instrText>
-      </w:r>
-      <w:r>
-        <w:fldChar w:fldCharType="separate"/>
-      </w:r>
-      <w:r>
-        <w:rPr>
-          <w:noProof/>
-        </w:rPr>
-        <w:t>4</w:t>
-      </w:r>
-      <w:r>
-        <w:rPr>
-          <w:noProof/>
-        </w:rPr>
-        <w:fldChar w:fldCharType="end"/>
-      </w:r>
+      <w:fldSimple w:instr=" SEQ Figure \* ARABIC ">
+        <w:r>
+          <w:rPr>
+            <w:noProof/>
+          </w:rPr>
+          <w:t>4</w:t>
+        </w:r>
+      </w:fldSimple>
       <w:bookmarkEnd w:id="14"/>
       <w:r>
         <w:t>: Add New Sphere Example</w:t>
@@ -1636,27 +1584,14 @@
       <w:r>
         <w:t xml:space="preserve">Figure </w:t>
       </w:r>
-      <w:r>
-        <w:fldChar w:fldCharType="begin"/>
-      </w:r>
-      <w:r>
-        <w:instrText xml:space="preserve"> SEQ Figure \* ARABIC </w:instrText>
-      </w:r>
-      <w:r>
-        <w:fldChar w:fldCharType="separate"/>
-      </w:r>
-      <w:r>
-        <w:rPr>
-          <w:noProof/>
-        </w:rPr>
-        <w:t>5</w:t>
-      </w:r>
-      <w:r>
-        <w:rPr>
-          <w:noProof/>
-        </w:rPr>
-        <w:fldChar w:fldCharType="end"/>
-      </w:r>
+      <w:fldSimple w:instr=" SEQ Figure \* ARABIC ">
+        <w:r>
+          <w:rPr>
+            <w:noProof/>
+          </w:rPr>
+          <w:t>5</w:t>
+        </w:r>
+      </w:fldSimple>
       <w:bookmarkEnd w:id="18"/>
       <w:r>
         <w:t xml:space="preserve">: </w:t>
@@ -1707,7 +1642,7 @@
           <w:sz w:val="44"/>
         </w:rPr>
       </w:pPr>
-      <w:bookmarkStart w:id="22" w:name="_Toc355349479"/>
+      <w:bookmarkStart w:id="22" w:name="_Toc355351482"/>
       <w:r>
         <w:rPr>
           <w:sz w:val="44"/>
@@ -1720,7 +1655,7 @@
       <w:pPr>
         <w:pStyle w:val="Heading2"/>
       </w:pPr>
-      <w:bookmarkStart w:id="23" w:name="_Toc355349480"/>
+      <w:bookmarkStart w:id="23" w:name="_Toc355351483"/>
       <w:r>
         <w:t>Retrieval Mode</w:t>
       </w:r>
@@ -1882,27 +1817,14 @@
       <w:r>
         <w:t xml:space="preserve">Figure </w:t>
       </w:r>
-      <w:r>
-        <w:fldChar w:fldCharType="begin"/>
-      </w:r>
-      <w:r>
-        <w:instrText xml:space="preserve"> SEQ Figure \* ARABIC </w:instrText>
-      </w:r>
-      <w:r>
-        <w:fldChar w:fldCharType="separate"/>
-      </w:r>
-      <w:r>
-        <w:rPr>
-          <w:noProof/>
-        </w:rPr>
-        <w:t>6</w:t>
-      </w:r>
-      <w:r>
-        <w:rPr>
-          <w:noProof/>
-        </w:rPr>
-        <w:fldChar w:fldCharType="end"/>
-      </w:r>
+      <w:fldSimple w:instr=" SEQ Figure \* ARABIC ">
+        <w:r>
+          <w:rPr>
+            <w:noProof/>
+          </w:rPr>
+          <w:t>6</w:t>
+        </w:r>
+      </w:fldSimple>
       <w:bookmarkEnd w:id="24"/>
       <w:r>
         <w:t>: Save Dialog - Retrieval Mode</w:t>
@@ -2085,14 +2007,27 @@
       <w:r>
         <w:t xml:space="preserve">Figure </w:t>
       </w:r>
-      <w:fldSimple w:instr=" SEQ Figure \* ARABIC ">
-        <w:r>
-          <w:rPr>
-            <w:noProof/>
-          </w:rPr>
-          <w:t>7</w:t>
-        </w:r>
-      </w:fldSimple>
+      <w:r>
+        <w:fldChar w:fldCharType="begin"/>
+      </w:r>
+      <w:r>
+        <w:instrText xml:space="preserve"> SEQ Figure \* ARABIC </w:instrText>
+      </w:r>
+      <w:r>
+        <w:fldChar w:fldCharType="separate"/>
+      </w:r>
+      <w:r>
+        <w:rPr>
+          <w:noProof/>
+        </w:rPr>
+        <w:t>7</w:t>
+      </w:r>
+      <w:r>
+        <w:rPr>
+          <w:noProof/>
+        </w:rPr>
+        <w:fldChar w:fldCharType="end"/>
+      </w:r>
       <w:bookmarkEnd w:id="28"/>
       <w:r>
         <w:t>: File Saved</w:t>
@@ -2102,7 +2037,7 @@
       <w:pPr>
         <w:pStyle w:val="Heading2"/>
       </w:pPr>
-      <w:bookmarkStart w:id="29" w:name="_Toc355349481"/>
+      <w:bookmarkStart w:id="29" w:name="_Toc355351484"/>
       <w:r>
         <w:t>Sampling Mode</w:t>
       </w:r>
@@ -2283,27 +2218,14 @@
       <w:r>
         <w:t xml:space="preserve">Figure </w:t>
       </w:r>
-      <w:r>
-        <w:fldChar w:fldCharType="begin"/>
-      </w:r>
-      <w:r>
-        <w:instrText xml:space="preserve"> SEQ Figure \* ARABIC </w:instrText>
-      </w:r>
-      <w:r>
-        <w:fldChar w:fldCharType="separate"/>
-      </w:r>
-      <w:r>
-        <w:rPr>
-          <w:noProof/>
-        </w:rPr>
-        <w:t>8</w:t>
-      </w:r>
-      <w:r>
-        <w:rPr>
-          <w:noProof/>
-        </w:rPr>
-        <w:fldChar w:fldCharType="end"/>
-      </w:r>
+      <w:fldSimple w:instr=" SEQ Figure \* ARABIC ">
+        <w:r>
+          <w:rPr>
+            <w:noProof/>
+          </w:rPr>
+          <w:t>8</w:t>
+        </w:r>
+      </w:fldSimple>
       <w:bookmarkEnd w:id="30"/>
       <w:r>
         <w:t>: Sampling Mode</w:t>
@@ -2325,7 +2247,7 @@
       <w:pPr>
         <w:pStyle w:val="Heading2"/>
       </w:pPr>
-      <w:bookmarkStart w:id="34" w:name="_Toc355349482"/>
+      <w:bookmarkStart w:id="34" w:name="_Toc355351485"/>
       <w:r>
         <w:lastRenderedPageBreak/>
         <w:t>Locate Mode</w:t>
@@ -2488,27 +2410,14 @@
       <w:r>
         <w:t xml:space="preserve">Figure </w:t>
       </w:r>
-      <w:r>
-        <w:fldChar w:fldCharType="begin"/>
-      </w:r>
-      <w:r>
-        <w:instrText xml:space="preserve"> SEQ Figure \* ARABIC </w:instrText>
-      </w:r>
-      <w:r>
-        <w:fldChar w:fldCharType="separate"/>
-      </w:r>
-      <w:r>
-        <w:rPr>
-          <w:noProof/>
-        </w:rPr>
-        <w:t>9</w:t>
-      </w:r>
-      <w:r>
-        <w:rPr>
-          <w:noProof/>
-        </w:rPr>
-        <w:fldChar w:fldCharType="end"/>
-      </w:r>
+      <w:fldSimple w:instr=" SEQ Figure \* ARABIC ">
+        <w:r>
+          <w:rPr>
+            <w:noProof/>
+          </w:rPr>
+          <w:t>9</w:t>
+        </w:r>
+      </w:fldSimple>
       <w:bookmarkEnd w:id="35"/>
       <w:r>
         <w:t>: Locate Mode</w:t>
@@ -2628,7 +2537,7 @@
       <w:pPr>
         <w:pStyle w:val="Heading2"/>
       </w:pPr>
-      <w:bookmarkStart w:id="39" w:name="_Toc355349483"/>
+      <w:bookmarkStart w:id="39" w:name="_Toc355351486"/>
       <w:r>
         <w:t>Diagnostic Mode</w:t>
       </w:r>
@@ -2781,27 +2690,14 @@
       <w:r>
         <w:t xml:space="preserve">Figure </w:t>
       </w:r>
-      <w:r>
-        <w:fldChar w:fldCharType="begin"/>
-      </w:r>
-      <w:r>
-        <w:instrText xml:space="preserve"> SEQ Figure \* ARABIC </w:instrText>
-      </w:r>
-      <w:r>
-        <w:fldChar w:fldCharType="separate"/>
-      </w:r>
-      <w:r>
-        <w:rPr>
-          <w:noProof/>
-        </w:rPr>
-        <w:t>10</w:t>
-      </w:r>
-      <w:r>
-        <w:rPr>
-          <w:noProof/>
-        </w:rPr>
-        <w:fldChar w:fldCharType="end"/>
-      </w:r>
+      <w:fldSimple w:instr=" SEQ Figure \* ARABIC ">
+        <w:r>
+          <w:rPr>
+            <w:noProof/>
+          </w:rPr>
+          <w:t>10</w:t>
+        </w:r>
+      </w:fldSimple>
       <w:bookmarkEnd w:id="40"/>
       <w:r>
         <w:t>: Diagnostic Mode</w:t>
@@ -2812,7 +2708,7 @@
       <w:pPr>
         <w:pStyle w:val="Heading2"/>
       </w:pPr>
-      <w:bookmarkStart w:id="42" w:name="_Toc355349484"/>
+      <w:bookmarkStart w:id="42" w:name="_Toc355351487"/>
       <w:r>
         <w:t>Status Mode</w:t>
       </w:r>
@@ -2967,14 +2863,27 @@
       <w:r>
         <w:t xml:space="preserve">Figure </w:t>
       </w:r>
-      <w:fldSimple w:instr=" SEQ Figure \* ARABIC ">
-        <w:r>
-          <w:rPr>
-            <w:noProof/>
-          </w:rPr>
-          <w:t>11</w:t>
-        </w:r>
-      </w:fldSimple>
+      <w:r>
+        <w:fldChar w:fldCharType="begin"/>
+      </w:r>
+      <w:r>
+        <w:instrText xml:space="preserve"> SEQ Figure \* ARABIC </w:instrText>
+      </w:r>
+      <w:r>
+        <w:fldChar w:fldCharType="separate"/>
+      </w:r>
+      <w:r>
+        <w:rPr>
+          <w:noProof/>
+        </w:rPr>
+        <w:t>11</w:t>
+      </w:r>
+      <w:r>
+        <w:rPr>
+          <w:noProof/>
+        </w:rPr>
+        <w:fldChar w:fldCharType="end"/>
+      </w:r>
       <w:bookmarkEnd w:id="43"/>
       <w:r>
         <w:t>: Status Mode</w:t>
@@ -2996,9 +2905,8 @@
       <w:headerReference w:type="first" r:id="rId21"/>
       <w:pgSz w:w="12240" w:h="15840"/>
       <w:pgMar w:top="1440" w:right="1440" w:bottom="1440" w:left="2160" w:header="720" w:footer="720" w:gutter="0"/>
-      <w:pgNumType w:start="0"/>
+      <w:pgNumType w:start="2"/>
       <w:cols w:space="720"/>
-      <w:titlePg/>
       <w:docGrid w:linePitch="360"/>
     </w:sectPr>
   </w:body>
@@ -3032,25 +2940,28 @@
 
 <file path=word/footer1.xml><?xml version="1.0" encoding="utf-8"?>
 <w:ftr xmlns:wpc="http://schemas.microsoft.com/office/word/2010/wordprocessingCanvas" xmlns:mc="http://schemas.openxmlformats.org/markup-compatibility/2006" xmlns:o="urn:schemas-microsoft-com:office:office" xmlns:r="http://schemas.openxmlformats.org/officeDocument/2006/relationships" xmlns:m="http://schemas.openxmlformats.org/officeDocument/2006/math" xmlns:v="urn:schemas-microsoft-com:vml" xmlns:wp14="http://schemas.microsoft.com/office/word/2010/wordprocessingDrawing" xmlns:wp="http://schemas.openxmlformats.org/drawingml/2006/wordprocessingDrawing" xmlns:w10="urn:schemas-microsoft-com:office:word" xmlns:w="http://schemas.openxmlformats.org/wordprocessingml/2006/main" xmlns:w14="http://schemas.microsoft.com/office/word/2010/wordml" xmlns:w15="http://schemas.microsoft.com/office/word/2012/wordml" xmlns:wpg="http://schemas.microsoft.com/office/word/2010/wordprocessingGroup" xmlns:wpi="http://schemas.microsoft.com/office/word/2010/wordprocessingInk" xmlns:wne="http://schemas.microsoft.com/office/word/2006/wordml" xmlns:wps="http://schemas.microsoft.com/office/word/2010/wordprocessingShape" mc:Ignorable="w14 w15 wp14">
-  <w:sdt>
-    <w:sdtPr>
-      <w:id w:val="-316422701"/>
-      <w:docPartObj>
-        <w:docPartGallery w:val="Page Numbers (Bottom of Page)"/>
-        <w:docPartUnique/>
-      </w:docPartObj>
-    </w:sdtPr>
-    <w:sdtEndPr>
-      <w:rPr>
-        <w:noProof/>
-      </w:rPr>
-    </w:sdtEndPr>
-    <w:sdtContent>
-      <w:p>
-        <w:pPr>
-          <w:pStyle w:val="Footer"/>
-          <w:jc w:val="right"/>
-        </w:pPr>
+  <w:p>
+    <w:pPr>
+      <w:pStyle w:val="Footer"/>
+      <w:jc w:val="center"/>
+    </w:pPr>
+    <w:r>
+      <w:t>B-</w:t>
+    </w:r>
+    <w:sdt>
+      <w:sdtPr>
+        <w:id w:val="1759166526"/>
+        <w:docPartObj>
+          <w:docPartGallery w:val="Page Numbers (Bottom of Page)"/>
+          <w:docPartUnique/>
+        </w:docPartObj>
+      </w:sdtPr>
+      <w:sdtEndPr>
+        <w:rPr>
+          <w:noProof/>
+        </w:rPr>
+      </w:sdtEndPr>
+      <w:sdtContent>
         <w:r>
           <w:fldChar w:fldCharType="begin"/>
         </w:r>
@@ -3064,7 +2975,7 @@
           <w:rPr>
             <w:noProof/>
           </w:rPr>
-          <w:t>8</w:t>
+          <w:t>10</w:t>
         </w:r>
         <w:r>
           <w:rPr>
@@ -3072,9 +2983,9 @@
           </w:rPr>
           <w:fldChar w:fldCharType="end"/>
         </w:r>
-      </w:p>
-    </w:sdtContent>
-  </w:sdt>
+      </w:sdtContent>
+    </w:sdt>
+  </w:p>
   <w:p>
     <w:pPr>
       <w:pStyle w:val="Footer"/>
@@ -4288,7 +4199,7 @@
 </file>
 
 <file path=customXml/itemProps1.xml><?xml version="1.0" encoding="utf-8"?>
-<ds:datastoreItem xmlns:ds="http://schemas.openxmlformats.org/officeDocument/2006/customXml" ds:itemID="{BCCB4CAB-C114-4676-9CF7-7A08ADB34548}">
+<ds:datastoreItem xmlns:ds="http://schemas.openxmlformats.org/officeDocument/2006/customXml" ds:itemID="{AB792F68-BA3A-4B8D-8D65-1FF1F8F4AAA5}">
   <ds:schemaRefs>
     <ds:schemaRef ds:uri="http://schemas.openxmlformats.org/officeDocument/2006/bibliography"/>
   </ds:schemaRefs>

</xml_diff>